<commit_message>
Emmanuel K. Corrected me on column order
</commit_message>
<xml_diff>
--- a/Emmanuel Ikogho Okeoghene.docx
+++ b/Emmanuel Ikogho Okeoghene.docx
@@ -5,30 +5,64 @@
     <w:p>
       <w:pPr>
         <w:ind w:left="720" w:hanging="360"/>
-      </w:pPr>
-      <w:r>
+        <w:rPr>
+          <w:sz w:val="32"/>
+          <w:szCs w:val="32"/>
+        </w:rPr>
+      </w:pPr>
+      <w:r>
+        <w:rPr>
+          <w:sz w:val="32"/>
+          <w:szCs w:val="32"/>
+        </w:rPr>
         <w:t xml:space="preserve">Emmanuel Ikogho Okeoghene          </w:t>
       </w:r>
       <w:hyperlink r:id="rId7" w:history="1">
         <w:r>
           <w:rPr>
             <w:rStyle w:val="Hyperlink"/>
+            <w:sz w:val="32"/>
+            <w:szCs w:val="32"/>
           </w:rPr>
           <w:t>emmanuel.ikogho@azubiafrica.org</w:t>
         </w:r>
       </w:hyperlink>
       <w:r>
-        <w:t xml:space="preserve">          </w:t>
+        <w:rPr>
+          <w:sz w:val="32"/>
+          <w:szCs w:val="32"/>
+        </w:rPr>
+        <w:t xml:space="preserve">         </w:t>
+      </w:r>
+      <w:r>
+        <w:rPr>
+          <w:sz w:val="32"/>
+          <w:szCs w:val="32"/>
+        </w:rPr>
+        <w:t xml:space="preserve"> </w:t>
+      </w:r>
+      <w:r>
+        <w:rPr>
+          <w:sz w:val="32"/>
+          <w:szCs w:val="32"/>
+        </w:rPr>
+        <w:t xml:space="preserve"> </w:t>
       </w:r>
       <w:hyperlink r:id="rId8" w:history="1">
         <w:r>
           <w:rPr>
             <w:rStyle w:val="Hyperlink"/>
+            <w:sz w:val="32"/>
+            <w:szCs w:val="32"/>
           </w:rPr>
           <w:t>oke.kogo@gmail.com</w:t>
         </w:r>
       </w:hyperlink>
       <w:r>
+        <w:rPr>
+          <w:sz w:val="32"/>
+          <w:szCs w:val="32"/>
+        </w:rPr>
         <w:t xml:space="preserve"> </w:t>
       </w:r>
     </w:p>
@@ -39,24 +73,249 @@
           <w:ilvl w:val="0"/>
           <w:numId w:val="1"/>
         </w:numPr>
-      </w:pPr>
-      <w:r>
+        <w:rPr>
+          <w:sz w:val="32"/>
+          <w:szCs w:val="32"/>
+        </w:rPr>
+      </w:pPr>
+      <w:r>
+        <w:rPr>
+          <w:sz w:val="32"/>
+          <w:szCs w:val="32"/>
+        </w:rPr>
         <w:t xml:space="preserve">What are the total sums of freights of ship cities that have orders from 2 or more customers? </w:t>
       </w:r>
     </w:p>
     <w:p>
       <w:pPr>
         <w:pStyle w:val="ListParagraph"/>
+        <w:rPr>
+          <w:sz w:val="32"/>
+          <w:szCs w:val="32"/>
+        </w:rPr>
+      </w:pPr>
+    </w:p>
+    <w:p>
+      <w:pPr>
+        <w:pStyle w:val="ListParagraph"/>
+        <w:rPr>
+          <w:sz w:val="32"/>
+          <w:szCs w:val="32"/>
+        </w:rPr>
+      </w:pPr>
+      <w:r>
+        <w:rPr>
+          <w:sz w:val="32"/>
+          <w:szCs w:val="32"/>
+        </w:rPr>
+        <w:t>ANS:</w:t>
+      </w:r>
+    </w:p>
+    <w:p>
+      <w:pPr>
+        <w:pStyle w:val="ListParagraph"/>
+        <w:rPr>
+          <w:sz w:val="32"/>
+          <w:szCs w:val="32"/>
+        </w:rPr>
+      </w:pPr>
+      <w:r>
+        <w:rPr>
+          <w:sz w:val="32"/>
+          <w:szCs w:val="32"/>
+        </w:rPr>
+        <w:t xml:space="preserve">SELECT </w:t>
+      </w:r>
+      <w:proofErr w:type="spellStart"/>
+      <w:r>
+        <w:rPr>
+          <w:sz w:val="32"/>
+          <w:szCs w:val="32"/>
+        </w:rPr>
+        <w:t>ShipCity</w:t>
+      </w:r>
+      <w:proofErr w:type="spellEnd"/>
+      <w:r>
+        <w:rPr>
+          <w:sz w:val="32"/>
+          <w:szCs w:val="32"/>
+        </w:rPr>
+        <w:t xml:space="preserve">, </w:t>
+      </w:r>
+    </w:p>
+    <w:p>
+      <w:pPr>
+        <w:pStyle w:val="ListParagraph"/>
+        <w:rPr>
+          <w:sz w:val="32"/>
+          <w:szCs w:val="32"/>
+        </w:rPr>
+      </w:pPr>
+      <w:r>
+        <w:rPr>
+          <w:sz w:val="32"/>
+          <w:szCs w:val="32"/>
+        </w:rPr>
+        <w:t xml:space="preserve">SUM(Freight) AS </w:t>
+      </w:r>
+      <w:proofErr w:type="spellStart"/>
+      <w:r>
+        <w:rPr>
+          <w:sz w:val="32"/>
+          <w:szCs w:val="32"/>
+        </w:rPr>
+        <w:t>TotalFreight</w:t>
+      </w:r>
+      <w:proofErr w:type="spellEnd"/>
+    </w:p>
+    <w:p>
+      <w:pPr>
+        <w:pStyle w:val="ListParagraph"/>
+        <w:rPr>
+          <w:sz w:val="32"/>
+          <w:szCs w:val="32"/>
+        </w:rPr>
+      </w:pPr>
+      <w:r>
+        <w:rPr>
+          <w:sz w:val="32"/>
+          <w:szCs w:val="32"/>
+        </w:rPr>
+        <w:t>FROM 'Order'</w:t>
+      </w:r>
+    </w:p>
+    <w:p>
+      <w:pPr>
+        <w:pStyle w:val="ListParagraph"/>
+        <w:rPr>
+          <w:sz w:val="32"/>
+          <w:szCs w:val="32"/>
+        </w:rPr>
+      </w:pPr>
+      <w:r>
+        <w:rPr>
+          <w:sz w:val="32"/>
+          <w:szCs w:val="32"/>
+        </w:rPr>
+        <w:t xml:space="preserve">GROUP BY </w:t>
+      </w:r>
+      <w:proofErr w:type="spellStart"/>
+      <w:r>
+        <w:rPr>
+          <w:sz w:val="32"/>
+          <w:szCs w:val="32"/>
+        </w:rPr>
+        <w:t>ShipCity</w:t>
+      </w:r>
+      <w:proofErr w:type="spellEnd"/>
+    </w:p>
+    <w:p>
+      <w:pPr>
+        <w:pStyle w:val="ListParagraph"/>
+        <w:rPr>
+          <w:sz w:val="32"/>
+          <w:szCs w:val="32"/>
+        </w:rPr>
+      </w:pPr>
+      <w:r>
+        <w:rPr>
+          <w:sz w:val="32"/>
+          <w:szCs w:val="32"/>
+        </w:rPr>
+        <w:t xml:space="preserve">HAVING </w:t>
+      </w:r>
+      <w:proofErr w:type="gramStart"/>
+      <w:r>
+        <w:rPr>
+          <w:sz w:val="32"/>
+          <w:szCs w:val="32"/>
+        </w:rPr>
+        <w:t>COUNT(</w:t>
+      </w:r>
+      <w:proofErr w:type="gramEnd"/>
+      <w:r>
+        <w:rPr>
+          <w:sz w:val="32"/>
+          <w:szCs w:val="32"/>
+        </w:rPr>
+        <w:t xml:space="preserve">DISTINCT </w:t>
+      </w:r>
+      <w:proofErr w:type="spellStart"/>
+      <w:r>
+        <w:rPr>
+          <w:sz w:val="32"/>
+          <w:szCs w:val="32"/>
+        </w:rPr>
+        <w:t>CustomerId</w:t>
+      </w:r>
+      <w:proofErr w:type="spellEnd"/>
+      <w:r>
+        <w:rPr>
+          <w:sz w:val="32"/>
+          <w:szCs w:val="32"/>
+        </w:rPr>
+        <w:t>)&gt;=2</w:t>
+      </w:r>
+    </w:p>
+    <w:p>
+      <w:pPr>
+        <w:pStyle w:val="ListParagraph"/>
+        <w:rPr>
+          <w:sz w:val="32"/>
+          <w:szCs w:val="32"/>
+        </w:rPr>
+      </w:pPr>
+      <w:r>
+        <w:rPr>
+          <w:sz w:val="32"/>
+          <w:szCs w:val="32"/>
+        </w:rPr>
+        <w:t xml:space="preserve">ORDER BY </w:t>
+      </w:r>
+      <w:proofErr w:type="spellStart"/>
+      <w:r>
+        <w:rPr>
+          <w:sz w:val="32"/>
+          <w:szCs w:val="32"/>
+        </w:rPr>
+        <w:t>TotalFreight</w:t>
+      </w:r>
+      <w:proofErr w:type="spellEnd"/>
+      <w:r>
+        <w:rPr>
+          <w:sz w:val="32"/>
+          <w:szCs w:val="32"/>
+        </w:rPr>
+        <w:t xml:space="preserve"> </w:t>
+      </w:r>
+      <w:proofErr w:type="gramStart"/>
+      <w:r>
+        <w:rPr>
+          <w:sz w:val="32"/>
+          <w:szCs w:val="32"/>
+        </w:rPr>
+        <w:t>DESC;</w:t>
+      </w:r>
+      <w:proofErr w:type="gramEnd"/>
+    </w:p>
+    <w:p>
+      <w:pPr>
+        <w:pStyle w:val="ListParagraph"/>
+      </w:pPr>
+    </w:p>
+    <w:p>
+      <w:pPr>
+        <w:pStyle w:val="ListParagraph"/>
       </w:pPr>
       <w:r>
         <w:rPr>
           <w:noProof/>
         </w:rPr>
         <w:drawing>
-          <wp:inline distT="0" distB="0" distL="0" distR="0" wp14:anchorId="4FE75450" wp14:editId="40558867">
-            <wp:extent cx="5943600" cy="4933950"/>
-            <wp:effectExtent l="0" t="0" r="0" b="0"/>
-            <wp:docPr id="3" name="Picture 3"/>
+          <wp:inline distT="0" distB="0" distL="0" distR="0" wp14:anchorId="670627EE" wp14:editId="7473813F">
+            <wp:extent cx="5943600" cy="3253740"/>
+            <wp:effectExtent l="0" t="0" r="0" b="3810"/>
+            <wp:docPr id="1" name="Picture 1"/>
             <wp:cNvGraphicFramePr>
               <a:graphicFrameLocks xmlns:a="http://schemas.openxmlformats.org/drawingml/2006/main" noChangeAspect="1"/>
             </wp:cNvGraphicFramePr>
@@ -64,7 +323,7 @@
               <a:graphicData uri="http://schemas.openxmlformats.org/drawingml/2006/picture">
                 <pic:pic xmlns:pic="http://schemas.openxmlformats.org/drawingml/2006/picture">
                   <pic:nvPicPr>
-                    <pic:cNvPr id="0" name="Picture 3"/>
+                    <pic:cNvPr id="0" name="Picture 1"/>
                     <pic:cNvPicPr>
                       <a:picLocks noChangeAspect="1" noChangeArrowheads="1"/>
                     </pic:cNvPicPr>
@@ -85,7 +344,7 @@
                   <pic:spPr bwMode="auto">
                     <a:xfrm>
                       <a:off x="0" y="0"/>
-                      <a:ext cx="5943600" cy="4933950"/>
+                      <a:ext cx="5943600" cy="3253740"/>
                     </a:xfrm>
                     <a:prstGeom prst="rect">
                       <a:avLst/>
@@ -190,17 +449,196 @@
     <w:p>
       <w:pPr>
         <w:pStyle w:val="ListParagraph"/>
+      </w:pPr>
+    </w:p>
+    <w:p>
+      <w:pPr>
+        <w:pStyle w:val="ListParagraph"/>
         <w:numPr>
           <w:ilvl w:val="0"/>
           <w:numId w:val="1"/>
         </w:numPr>
-      </w:pPr>
-      <w:r>
+        <w:rPr>
+          <w:sz w:val="32"/>
+          <w:szCs w:val="32"/>
+        </w:rPr>
+      </w:pPr>
+      <w:r>
+        <w:rPr>
+          <w:sz w:val="32"/>
+          <w:szCs w:val="32"/>
+        </w:rPr>
         <w:t>Generate a table of employees and the number of customers they handle</w:t>
       </w:r>
       <w:r>
+        <w:rPr>
+          <w:sz w:val="32"/>
+          <w:szCs w:val="32"/>
+        </w:rPr>
         <w:t>.</w:t>
       </w:r>
+    </w:p>
+    <w:p>
+      <w:pPr>
+        <w:pStyle w:val="ListParagraph"/>
+        <w:rPr>
+          <w:sz w:val="32"/>
+          <w:szCs w:val="32"/>
+        </w:rPr>
+      </w:pPr>
+    </w:p>
+    <w:p>
+      <w:pPr>
+        <w:pStyle w:val="ListParagraph"/>
+        <w:rPr>
+          <w:sz w:val="32"/>
+          <w:szCs w:val="32"/>
+        </w:rPr>
+      </w:pPr>
+      <w:r>
+        <w:rPr>
+          <w:sz w:val="32"/>
+          <w:szCs w:val="32"/>
+        </w:rPr>
+        <w:t>ANS:</w:t>
+      </w:r>
+    </w:p>
+    <w:p>
+      <w:pPr>
+        <w:pStyle w:val="ListParagraph"/>
+        <w:rPr>
+          <w:sz w:val="32"/>
+          <w:szCs w:val="32"/>
+        </w:rPr>
+      </w:pPr>
+      <w:r>
+        <w:rPr>
+          <w:sz w:val="32"/>
+          <w:szCs w:val="32"/>
+        </w:rPr>
+        <w:t xml:space="preserve">SELECT </w:t>
+      </w:r>
+      <w:proofErr w:type="spellStart"/>
+      <w:r>
+        <w:rPr>
+          <w:sz w:val="32"/>
+          <w:szCs w:val="32"/>
+        </w:rPr>
+        <w:t>EmployeeId</w:t>
+      </w:r>
+      <w:proofErr w:type="spellEnd"/>
+      <w:r>
+        <w:rPr>
+          <w:sz w:val="32"/>
+          <w:szCs w:val="32"/>
+        </w:rPr>
+        <w:t>,</w:t>
+      </w:r>
+    </w:p>
+    <w:p>
+      <w:pPr>
+        <w:pStyle w:val="ListParagraph"/>
+        <w:rPr>
+          <w:sz w:val="32"/>
+          <w:szCs w:val="32"/>
+        </w:rPr>
+      </w:pPr>
+      <w:proofErr w:type="gramStart"/>
+      <w:r>
+        <w:rPr>
+          <w:sz w:val="32"/>
+          <w:szCs w:val="32"/>
+        </w:rPr>
+        <w:t>COUNT(</w:t>
+      </w:r>
+      <w:proofErr w:type="gramEnd"/>
+      <w:r>
+        <w:rPr>
+          <w:sz w:val="32"/>
+          <w:szCs w:val="32"/>
+        </w:rPr>
+        <w:t xml:space="preserve">DISTINCT </w:t>
+      </w:r>
+      <w:proofErr w:type="spellStart"/>
+      <w:r>
+        <w:rPr>
+          <w:sz w:val="32"/>
+          <w:szCs w:val="32"/>
+        </w:rPr>
+        <w:t>CustomerId</w:t>
+      </w:r>
+      <w:proofErr w:type="spellEnd"/>
+      <w:r>
+        <w:rPr>
+          <w:sz w:val="32"/>
+          <w:szCs w:val="32"/>
+        </w:rPr>
+        <w:t xml:space="preserve">) AS </w:t>
+      </w:r>
+      <w:proofErr w:type="spellStart"/>
+      <w:r>
+        <w:rPr>
+          <w:sz w:val="32"/>
+          <w:szCs w:val="32"/>
+        </w:rPr>
+        <w:t>TotalCustomersHandled</w:t>
+      </w:r>
+      <w:proofErr w:type="spellEnd"/>
+    </w:p>
+    <w:p>
+      <w:pPr>
+        <w:pStyle w:val="ListParagraph"/>
+        <w:rPr>
+          <w:sz w:val="32"/>
+          <w:szCs w:val="32"/>
+        </w:rPr>
+      </w:pPr>
+      <w:r>
+        <w:rPr>
+          <w:sz w:val="32"/>
+          <w:szCs w:val="32"/>
+        </w:rPr>
+        <w:t>FROM 'Order'</w:t>
+      </w:r>
+    </w:p>
+    <w:p>
+      <w:pPr>
+        <w:pStyle w:val="ListParagraph"/>
+        <w:rPr>
+          <w:sz w:val="32"/>
+          <w:szCs w:val="32"/>
+        </w:rPr>
+      </w:pPr>
+      <w:r>
+        <w:rPr>
+          <w:sz w:val="32"/>
+          <w:szCs w:val="32"/>
+        </w:rPr>
+        <w:t xml:space="preserve">GROUP BY </w:t>
+      </w:r>
+      <w:proofErr w:type="spellStart"/>
+      <w:proofErr w:type="gramStart"/>
+      <w:r>
+        <w:rPr>
+          <w:sz w:val="32"/>
+          <w:szCs w:val="32"/>
+        </w:rPr>
+        <w:t>EmployeeId</w:t>
+      </w:r>
+      <w:proofErr w:type="spellEnd"/>
+      <w:r>
+        <w:rPr>
+          <w:sz w:val="32"/>
+          <w:szCs w:val="32"/>
+        </w:rPr>
+        <w:t>;</w:t>
+      </w:r>
+      <w:proofErr w:type="gramEnd"/>
+    </w:p>
+    <w:p>
+      <w:pPr>
+        <w:pStyle w:val="ListParagraph"/>
+      </w:pPr>
     </w:p>
     <w:p>
       <w:pPr>
@@ -263,14 +701,266 @@
     <w:p>
       <w:pPr>
         <w:pStyle w:val="ListParagraph"/>
+      </w:pPr>
+    </w:p>
+    <w:p>
+      <w:pPr>
+        <w:pStyle w:val="ListParagraph"/>
+      </w:pPr>
+    </w:p>
+    <w:p>
+      <w:pPr>
+        <w:pStyle w:val="ListParagraph"/>
+      </w:pPr>
+    </w:p>
+    <w:p>
+      <w:pPr>
+        <w:pStyle w:val="ListParagraph"/>
+      </w:pPr>
+    </w:p>
+    <w:p>
+      <w:pPr>
+        <w:pStyle w:val="ListParagraph"/>
+      </w:pPr>
+    </w:p>
+    <w:p>
+      <w:pPr>
+        <w:pStyle w:val="ListParagraph"/>
+      </w:pPr>
+    </w:p>
+    <w:p>
+      <w:pPr>
+        <w:pStyle w:val="ListParagraph"/>
+      </w:pPr>
+    </w:p>
+    <w:p>
+      <w:pPr>
+        <w:pStyle w:val="ListParagraph"/>
+      </w:pPr>
+    </w:p>
+    <w:p>
+      <w:pPr>
+        <w:pStyle w:val="ListParagraph"/>
+      </w:pPr>
+    </w:p>
+    <w:p>
+      <w:pPr>
+        <w:pStyle w:val="ListParagraph"/>
+      </w:pPr>
+    </w:p>
+    <w:p>
+      <w:pPr>
+        <w:pStyle w:val="ListParagraph"/>
+      </w:pPr>
+    </w:p>
+    <w:p>
+      <w:pPr>
+        <w:pStyle w:val="ListParagraph"/>
+      </w:pPr>
+    </w:p>
+    <w:p>
+      <w:pPr>
+        <w:pStyle w:val="ListParagraph"/>
+      </w:pPr>
+    </w:p>
+    <w:p>
+      <w:pPr>
+        <w:pStyle w:val="ListParagraph"/>
+      </w:pPr>
+    </w:p>
+    <w:p>
+      <w:pPr>
+        <w:pStyle w:val="ListParagraph"/>
+      </w:pPr>
+    </w:p>
+    <w:p>
+      <w:pPr>
+        <w:pStyle w:val="ListParagraph"/>
         <w:numPr>
           <w:ilvl w:val="0"/>
           <w:numId w:val="1"/>
         </w:numPr>
-      </w:pPr>
-      <w:r>
+        <w:rPr>
+          <w:sz w:val="32"/>
+          <w:szCs w:val="32"/>
+        </w:rPr>
+      </w:pPr>
+      <w:r>
+        <w:rPr>
+          <w:sz w:val="32"/>
+          <w:szCs w:val="32"/>
+        </w:rPr>
         <w:t>How many orders were made each year?</w:t>
       </w:r>
+    </w:p>
+    <w:p>
+      <w:pPr>
+        <w:pStyle w:val="ListParagraph"/>
+        <w:rPr>
+          <w:sz w:val="32"/>
+          <w:szCs w:val="32"/>
+        </w:rPr>
+      </w:pPr>
+    </w:p>
+    <w:p>
+      <w:pPr>
+        <w:pStyle w:val="ListParagraph"/>
+        <w:rPr>
+          <w:sz w:val="32"/>
+          <w:szCs w:val="32"/>
+        </w:rPr>
+      </w:pPr>
+      <w:r>
+        <w:rPr>
+          <w:sz w:val="32"/>
+          <w:szCs w:val="32"/>
+        </w:rPr>
+        <w:t>ANS:</w:t>
+      </w:r>
+    </w:p>
+    <w:p>
+      <w:pPr>
+        <w:pStyle w:val="ListParagraph"/>
+        <w:rPr>
+          <w:sz w:val="32"/>
+          <w:szCs w:val="32"/>
+        </w:rPr>
+      </w:pPr>
+      <w:r>
+        <w:rPr>
+          <w:sz w:val="32"/>
+          <w:szCs w:val="32"/>
+        </w:rPr>
+        <w:t>SELECT STRFTIME('%Y</w:t>
+      </w:r>
+      <w:proofErr w:type="gramStart"/>
+      <w:r>
+        <w:rPr>
+          <w:sz w:val="32"/>
+          <w:szCs w:val="32"/>
+        </w:rPr>
+        <w:t>',</w:t>
+      </w:r>
+      <w:proofErr w:type="spellStart"/>
+      <w:r>
+        <w:rPr>
+          <w:sz w:val="32"/>
+          <w:szCs w:val="32"/>
+        </w:rPr>
+        <w:t>OrderDate</w:t>
+      </w:r>
+      <w:proofErr w:type="spellEnd"/>
+      <w:proofErr w:type="gramEnd"/>
+      <w:r>
+        <w:rPr>
+          <w:sz w:val="32"/>
+          <w:szCs w:val="32"/>
+        </w:rPr>
+        <w:t xml:space="preserve">) AS </w:t>
+      </w:r>
+      <w:proofErr w:type="spellStart"/>
+      <w:r>
+        <w:rPr>
+          <w:sz w:val="32"/>
+          <w:szCs w:val="32"/>
+        </w:rPr>
+        <w:t>OrderYear</w:t>
+      </w:r>
+      <w:proofErr w:type="spellEnd"/>
+      <w:r>
+        <w:rPr>
+          <w:sz w:val="32"/>
+          <w:szCs w:val="32"/>
+        </w:rPr>
+        <w:t>,</w:t>
+      </w:r>
+    </w:p>
+    <w:p>
+      <w:pPr>
+        <w:pStyle w:val="ListParagraph"/>
+        <w:rPr>
+          <w:sz w:val="32"/>
+          <w:szCs w:val="32"/>
+        </w:rPr>
+      </w:pPr>
+      <w:r>
+        <w:rPr>
+          <w:sz w:val="32"/>
+          <w:szCs w:val="32"/>
+        </w:rPr>
+        <w:t xml:space="preserve">COUNT(Id) AS </w:t>
+      </w:r>
+      <w:proofErr w:type="spellStart"/>
+      <w:r>
+        <w:rPr>
+          <w:sz w:val="32"/>
+          <w:szCs w:val="32"/>
+        </w:rPr>
+        <w:t>TotalOrders</w:t>
+      </w:r>
+      <w:proofErr w:type="spellEnd"/>
+    </w:p>
+    <w:p>
+      <w:pPr>
+        <w:pStyle w:val="ListParagraph"/>
+        <w:rPr>
+          <w:sz w:val="32"/>
+          <w:szCs w:val="32"/>
+        </w:rPr>
+      </w:pPr>
+      <w:r>
+        <w:rPr>
+          <w:sz w:val="32"/>
+          <w:szCs w:val="32"/>
+        </w:rPr>
+        <w:t>FROM 'Order'</w:t>
+      </w:r>
+    </w:p>
+    <w:p>
+      <w:pPr>
+        <w:pStyle w:val="ListParagraph"/>
+        <w:rPr>
+          <w:sz w:val="32"/>
+          <w:szCs w:val="32"/>
+        </w:rPr>
+      </w:pPr>
+      <w:r>
+        <w:rPr>
+          <w:sz w:val="32"/>
+          <w:szCs w:val="32"/>
+        </w:rPr>
+        <w:t>GROUP BY STRFTIME('%Y</w:t>
+      </w:r>
+      <w:proofErr w:type="gramStart"/>
+      <w:r>
+        <w:rPr>
+          <w:sz w:val="32"/>
+          <w:szCs w:val="32"/>
+        </w:rPr>
+        <w:t>',</w:t>
+      </w:r>
+      <w:proofErr w:type="spellStart"/>
+      <w:r>
+        <w:rPr>
+          <w:sz w:val="32"/>
+          <w:szCs w:val="32"/>
+        </w:rPr>
+        <w:t>OrderDate</w:t>
+      </w:r>
+      <w:proofErr w:type="spellEnd"/>
+      <w:proofErr w:type="gramEnd"/>
+      <w:r>
+        <w:rPr>
+          <w:sz w:val="32"/>
+          <w:szCs w:val="32"/>
+        </w:rPr>
+        <w:t>);</w:t>
+      </w:r>
+    </w:p>
+    <w:p>
+      <w:pPr>
+        <w:pStyle w:val="ListParagraph"/>
+      </w:pPr>
     </w:p>
     <w:p>
       <w:pPr>
@@ -343,14 +1033,313 @@
     <w:p>
       <w:pPr>
         <w:pStyle w:val="ListParagraph"/>
+      </w:pPr>
+    </w:p>
+    <w:p>
+      <w:pPr>
+        <w:pStyle w:val="ListParagraph"/>
+      </w:pPr>
+    </w:p>
+    <w:p>
+      <w:pPr>
+        <w:pStyle w:val="ListParagraph"/>
+      </w:pPr>
+    </w:p>
+    <w:p>
+      <w:pPr>
+        <w:pStyle w:val="ListParagraph"/>
+      </w:pPr>
+    </w:p>
+    <w:p>
+      <w:pPr>
+        <w:pStyle w:val="ListParagraph"/>
+      </w:pPr>
+    </w:p>
+    <w:p>
+      <w:pPr>
+        <w:pStyle w:val="ListParagraph"/>
+      </w:pPr>
+    </w:p>
+    <w:p>
+      <w:pPr>
+        <w:pStyle w:val="ListParagraph"/>
+      </w:pPr>
+    </w:p>
+    <w:p>
+      <w:pPr>
+        <w:pStyle w:val="ListParagraph"/>
+      </w:pPr>
+    </w:p>
+    <w:p>
+      <w:pPr>
+        <w:pStyle w:val="ListParagraph"/>
+      </w:pPr>
+    </w:p>
+    <w:p>
+      <w:pPr>
+        <w:pStyle w:val="ListParagraph"/>
+      </w:pPr>
+    </w:p>
+    <w:p/>
+    <w:p>
+      <w:pPr>
+        <w:pStyle w:val="ListParagraph"/>
+      </w:pPr>
+    </w:p>
+    <w:p>
+      <w:pPr>
+        <w:pStyle w:val="ListParagraph"/>
         <w:numPr>
           <w:ilvl w:val="0"/>
           <w:numId w:val="1"/>
         </w:numPr>
-      </w:pPr>
-      <w:r>
+        <w:rPr>
+          <w:sz w:val="32"/>
+          <w:szCs w:val="32"/>
+        </w:rPr>
+      </w:pPr>
+      <w:r>
+        <w:rPr>
+          <w:sz w:val="32"/>
+          <w:szCs w:val="32"/>
+        </w:rPr>
         <w:t xml:space="preserve">What quantity of the product ‘Chang’ was shipped in 2014? </w:t>
       </w:r>
+    </w:p>
+    <w:p>
+      <w:pPr>
+        <w:pStyle w:val="ListParagraph"/>
+        <w:rPr>
+          <w:sz w:val="32"/>
+          <w:szCs w:val="32"/>
+        </w:rPr>
+      </w:pPr>
+    </w:p>
+    <w:p>
+      <w:pPr>
+        <w:pStyle w:val="ListParagraph"/>
+        <w:rPr>
+          <w:sz w:val="32"/>
+          <w:szCs w:val="32"/>
+        </w:rPr>
+      </w:pPr>
+      <w:r>
+        <w:rPr>
+          <w:sz w:val="32"/>
+          <w:szCs w:val="32"/>
+        </w:rPr>
+        <w:t>ANS:</w:t>
+      </w:r>
+    </w:p>
+    <w:p>
+      <w:pPr>
+        <w:pStyle w:val="ListParagraph"/>
+        <w:rPr>
+          <w:sz w:val="32"/>
+          <w:szCs w:val="32"/>
+        </w:rPr>
+      </w:pPr>
+      <w:r>
+        <w:rPr>
+          <w:sz w:val="32"/>
+          <w:szCs w:val="32"/>
+        </w:rPr>
+        <w:t xml:space="preserve">SELECT </w:t>
+      </w:r>
+      <w:proofErr w:type="spellStart"/>
+      <w:r>
+        <w:rPr>
+          <w:sz w:val="32"/>
+          <w:szCs w:val="32"/>
+        </w:rPr>
+        <w:t>ProductId</w:t>
+      </w:r>
+      <w:proofErr w:type="spellEnd"/>
+      <w:r>
+        <w:rPr>
+          <w:sz w:val="32"/>
+          <w:szCs w:val="32"/>
+        </w:rPr>
+        <w:t xml:space="preserve">, </w:t>
+      </w:r>
+    </w:p>
+    <w:p>
+      <w:pPr>
+        <w:pStyle w:val="ListParagraph"/>
+        <w:rPr>
+          <w:sz w:val="32"/>
+          <w:szCs w:val="32"/>
+        </w:rPr>
+      </w:pPr>
+      <w:r>
+        <w:rPr>
+          <w:sz w:val="32"/>
+          <w:szCs w:val="32"/>
+        </w:rPr>
+        <w:t xml:space="preserve">SUM(Quantity) AS </w:t>
+      </w:r>
+      <w:proofErr w:type="spellStart"/>
+      <w:r>
+        <w:rPr>
+          <w:sz w:val="32"/>
+          <w:szCs w:val="32"/>
+        </w:rPr>
+        <w:t>TotalQuantity</w:t>
+      </w:r>
+      <w:proofErr w:type="spellEnd"/>
+    </w:p>
+    <w:p>
+      <w:pPr>
+        <w:pStyle w:val="ListParagraph"/>
+        <w:rPr>
+          <w:sz w:val="32"/>
+          <w:szCs w:val="32"/>
+        </w:rPr>
+      </w:pPr>
+      <w:r>
+        <w:rPr>
+          <w:sz w:val="32"/>
+          <w:szCs w:val="32"/>
+        </w:rPr>
+        <w:t xml:space="preserve">FROM </w:t>
+      </w:r>
+      <w:proofErr w:type="spellStart"/>
+      <w:r>
+        <w:rPr>
+          <w:sz w:val="32"/>
+          <w:szCs w:val="32"/>
+        </w:rPr>
+        <w:t>OrderDetail</w:t>
+      </w:r>
+      <w:proofErr w:type="spellEnd"/>
+    </w:p>
+    <w:p>
+      <w:pPr>
+        <w:pStyle w:val="ListParagraph"/>
+        <w:rPr>
+          <w:sz w:val="32"/>
+          <w:szCs w:val="32"/>
+        </w:rPr>
+      </w:pPr>
+      <w:r>
+        <w:rPr>
+          <w:sz w:val="32"/>
+          <w:szCs w:val="32"/>
+        </w:rPr>
+        <w:t>JOIN 'Order'</w:t>
+      </w:r>
+    </w:p>
+    <w:p>
+      <w:pPr>
+        <w:pStyle w:val="ListParagraph"/>
+        <w:rPr>
+          <w:sz w:val="32"/>
+          <w:szCs w:val="32"/>
+        </w:rPr>
+      </w:pPr>
+      <w:r>
+        <w:rPr>
+          <w:sz w:val="32"/>
+          <w:szCs w:val="32"/>
+        </w:rPr>
+        <w:t xml:space="preserve">ON </w:t>
+      </w:r>
+      <w:proofErr w:type="spellStart"/>
+      <w:r>
+        <w:rPr>
+          <w:sz w:val="32"/>
+          <w:szCs w:val="32"/>
+        </w:rPr>
+        <w:t>OrderDetail.OrderId</w:t>
+      </w:r>
+      <w:proofErr w:type="spellEnd"/>
+      <w:r>
+        <w:rPr>
+          <w:sz w:val="32"/>
+          <w:szCs w:val="32"/>
+        </w:rPr>
+        <w:t>='</w:t>
+      </w:r>
+      <w:proofErr w:type="spellStart"/>
+      <w:r>
+        <w:rPr>
+          <w:sz w:val="32"/>
+          <w:szCs w:val="32"/>
+        </w:rPr>
+        <w:t>Order</w:t>
+      </w:r>
+      <w:proofErr w:type="gramStart"/>
+      <w:r>
+        <w:rPr>
+          <w:sz w:val="32"/>
+          <w:szCs w:val="32"/>
+        </w:rPr>
+        <w:t>'.Id</w:t>
+      </w:r>
+      <w:proofErr w:type="spellEnd"/>
+      <w:proofErr w:type="gramEnd"/>
+    </w:p>
+    <w:p>
+      <w:pPr>
+        <w:pStyle w:val="ListParagraph"/>
+        <w:rPr>
+          <w:sz w:val="32"/>
+          <w:szCs w:val="32"/>
+        </w:rPr>
+      </w:pPr>
+      <w:r>
+        <w:rPr>
+          <w:sz w:val="32"/>
+          <w:szCs w:val="32"/>
+        </w:rPr>
+        <w:t xml:space="preserve">WHERE </w:t>
+      </w:r>
+      <w:proofErr w:type="spellStart"/>
+      <w:r>
+        <w:rPr>
+          <w:sz w:val="32"/>
+          <w:szCs w:val="32"/>
+        </w:rPr>
+        <w:t>OrderDate</w:t>
+      </w:r>
+      <w:proofErr w:type="spellEnd"/>
+      <w:r>
+        <w:rPr>
+          <w:sz w:val="32"/>
+          <w:szCs w:val="32"/>
+        </w:rPr>
+        <w:t xml:space="preserve"> LIKE '2014%' AND </w:t>
+      </w:r>
+      <w:proofErr w:type="spellStart"/>
+      <w:r>
+        <w:rPr>
+          <w:sz w:val="32"/>
+          <w:szCs w:val="32"/>
+        </w:rPr>
+        <w:t>ProductId</w:t>
+      </w:r>
+      <w:proofErr w:type="spellEnd"/>
+      <w:r>
+        <w:rPr>
+          <w:sz w:val="32"/>
+          <w:szCs w:val="32"/>
+        </w:rPr>
+        <w:t>=</w:t>
+      </w:r>
+      <w:proofErr w:type="gramStart"/>
+      <w:r>
+        <w:rPr>
+          <w:sz w:val="32"/>
+          <w:szCs w:val="32"/>
+        </w:rPr>
+        <w:t>2;</w:t>
+      </w:r>
+      <w:proofErr w:type="gramEnd"/>
+    </w:p>
+    <w:p>
+      <w:pPr>
+        <w:pStyle w:val="ListParagraph"/>
+      </w:pPr>
     </w:p>
     <w:p>
       <w:pPr>
@@ -471,33 +1460,71 @@
     <w:p>
       <w:pPr>
         <w:pStyle w:val="ListParagraph"/>
+      </w:pPr>
+    </w:p>
+    <w:p>
+      <w:pPr>
+        <w:pStyle w:val="ListParagraph"/>
+      </w:pPr>
+    </w:p>
+    <w:p>
+      <w:pPr>
+        <w:pStyle w:val="ListParagraph"/>
         <w:numPr>
           <w:ilvl w:val="0"/>
           <w:numId w:val="1"/>
         </w:numPr>
-      </w:pPr>
-      <w:r>
-        <w:t xml:space="preserve">What are the revenues per supplier in 2013 before and after discount applied? Show both values </w:t>
-      </w:r>
-      <w:r>
-        <w:t xml:space="preserve">in </w:t>
-      </w:r>
-      <w:r>
-        <w:t>a single table.</w:t>
-      </w:r>
-    </w:p>
-    <w:p>
-      <w:pPr>
-        <w:pStyle w:val="ListParagraph"/>
-        <w:rPr>
-          <w:b/>
-          <w:bCs/>
-        </w:rPr>
-      </w:pPr>
-      <w:r>
-        <w:rPr>
-          <w:b/>
-          <w:bCs/>
+        <w:rPr>
+          <w:sz w:val="32"/>
+          <w:szCs w:val="32"/>
+        </w:rPr>
+      </w:pPr>
+      <w:r>
+        <w:rPr>
+          <w:sz w:val="32"/>
+          <w:szCs w:val="32"/>
+        </w:rPr>
+        <w:lastRenderedPageBreak/>
+        <w:t>What are the revenues per supplier in 2013 before and after discount applied? Show both values in a single table.</w:t>
+      </w:r>
+    </w:p>
+    <w:p>
+      <w:pPr>
+        <w:pStyle w:val="ListParagraph"/>
+        <w:rPr>
+          <w:sz w:val="32"/>
+          <w:szCs w:val="32"/>
+        </w:rPr>
+      </w:pPr>
+    </w:p>
+    <w:p>
+      <w:pPr>
+        <w:pStyle w:val="ListParagraph"/>
+        <w:rPr>
+          <w:sz w:val="32"/>
+          <w:szCs w:val="32"/>
+        </w:rPr>
+      </w:pPr>
+      <w:r>
+        <w:rPr>
+          <w:sz w:val="32"/>
+          <w:szCs w:val="32"/>
+        </w:rPr>
+        <w:t>ANS:</w:t>
+      </w:r>
+    </w:p>
+    <w:p>
+      <w:pPr>
+        <w:pStyle w:val="ListParagraph"/>
+        <w:rPr>
+          <w:sz w:val="32"/>
+          <w:szCs w:val="32"/>
+        </w:rPr>
+      </w:pPr>
+      <w:r>
+        <w:rPr>
+          <w:sz w:val="32"/>
+          <w:szCs w:val="32"/>
         </w:rPr>
         <w:t xml:space="preserve">SELECT Product.SupplierId, </w:t>
       </w:r>
@@ -506,14 +1533,14 @@
       <w:pPr>
         <w:pStyle w:val="ListParagraph"/>
         <w:rPr>
-          <w:b/>
-          <w:bCs/>
-        </w:rPr>
-      </w:pPr>
-      <w:r>
-        <w:rPr>
-          <w:b/>
-          <w:bCs/>
+          <w:sz w:val="32"/>
+          <w:szCs w:val="32"/>
+        </w:rPr>
+      </w:pPr>
+      <w:r>
+        <w:rPr>
+          <w:sz w:val="32"/>
+          <w:szCs w:val="32"/>
         </w:rPr>
         <w:t xml:space="preserve">OrderDetail.UnitPrice*Quantity AS RevenueBeforeDiscount, </w:t>
       </w:r>
@@ -522,30 +1549,30 @@
       <w:pPr>
         <w:pStyle w:val="ListParagraph"/>
         <w:rPr>
-          <w:b/>
-          <w:bCs/>
-        </w:rPr>
-      </w:pPr>
-      <w:r>
-        <w:rPr>
-          <w:b/>
-          <w:bCs/>
+          <w:sz w:val="32"/>
+          <w:szCs w:val="32"/>
+        </w:rPr>
+      </w:pPr>
+      <w:r>
+        <w:rPr>
+          <w:sz w:val="32"/>
+          <w:szCs w:val="32"/>
         </w:rPr>
         <w:t>(OrderDetail.UnitPrice-OrderDetail.UnitPrice*</w:t>
       </w:r>
       <w:proofErr w:type="gramStart"/>
       <w:r>
         <w:rPr>
-          <w:b/>
-          <w:bCs/>
+          <w:sz w:val="32"/>
+          <w:szCs w:val="32"/>
         </w:rPr>
         <w:t>Discount)*</w:t>
       </w:r>
       <w:proofErr w:type="gramEnd"/>
       <w:r>
         <w:rPr>
-          <w:b/>
-          <w:bCs/>
+          <w:sz w:val="32"/>
+          <w:szCs w:val="32"/>
         </w:rPr>
         <w:t>Quantity AS RevenueAfterDiscount</w:t>
       </w:r>
@@ -554,14 +1581,14 @@
       <w:pPr>
         <w:pStyle w:val="ListParagraph"/>
         <w:rPr>
-          <w:b/>
-          <w:bCs/>
-        </w:rPr>
-      </w:pPr>
-      <w:r>
-        <w:rPr>
-          <w:b/>
-          <w:bCs/>
+          <w:sz w:val="32"/>
+          <w:szCs w:val="32"/>
+        </w:rPr>
+      </w:pPr>
+      <w:r>
+        <w:rPr>
+          <w:sz w:val="32"/>
+          <w:szCs w:val="32"/>
         </w:rPr>
         <w:t>FROM 'OrderDetail'</w:t>
       </w:r>
@@ -570,14 +1597,14 @@
       <w:pPr>
         <w:pStyle w:val="ListParagraph"/>
         <w:rPr>
-          <w:b/>
-          <w:bCs/>
-        </w:rPr>
-      </w:pPr>
-      <w:r>
-        <w:rPr>
-          <w:b/>
-          <w:bCs/>
+          <w:sz w:val="32"/>
+          <w:szCs w:val="32"/>
+        </w:rPr>
+      </w:pPr>
+      <w:r>
+        <w:rPr>
+          <w:sz w:val="32"/>
+          <w:szCs w:val="32"/>
         </w:rPr>
         <w:t>JOIN Product</w:t>
       </w:r>
@@ -586,30 +1613,39 @@
       <w:pPr>
         <w:pStyle w:val="ListParagraph"/>
         <w:rPr>
-          <w:b/>
-          <w:bCs/>
-        </w:rPr>
-      </w:pPr>
-      <w:r>
-        <w:rPr>
-          <w:b/>
-          <w:bCs/>
-        </w:rPr>
-        <w:t>ON Product.Id='OrderDetail'.ProductId</w:t>
-      </w:r>
-    </w:p>
-    <w:p>
-      <w:pPr>
-        <w:pStyle w:val="ListParagraph"/>
-        <w:rPr>
-          <w:b/>
-          <w:bCs/>
-        </w:rPr>
-      </w:pPr>
-      <w:r>
-        <w:rPr>
-          <w:b/>
-          <w:bCs/>
+          <w:sz w:val="32"/>
+          <w:szCs w:val="32"/>
+        </w:rPr>
+      </w:pPr>
+      <w:r>
+        <w:rPr>
+          <w:sz w:val="32"/>
+          <w:szCs w:val="32"/>
+        </w:rPr>
+        <w:t>ON Product.Id='OrderDetail</w:t>
+      </w:r>
+      <w:proofErr w:type="gramStart"/>
+      <w:r>
+        <w:rPr>
+          <w:sz w:val="32"/>
+          <w:szCs w:val="32"/>
+        </w:rPr>
+        <w:t>'.ProductId</w:t>
+      </w:r>
+      <w:proofErr w:type="gramEnd"/>
+    </w:p>
+    <w:p>
+      <w:pPr>
+        <w:pStyle w:val="ListParagraph"/>
+        <w:rPr>
+          <w:sz w:val="32"/>
+          <w:szCs w:val="32"/>
+        </w:rPr>
+      </w:pPr>
+      <w:r>
+        <w:rPr>
+          <w:sz w:val="32"/>
+          <w:szCs w:val="32"/>
         </w:rPr>
         <w:t>JOIN 'Order'</w:t>
       </w:r>
@@ -618,30 +1654,46 @@
       <w:pPr>
         <w:pStyle w:val="ListParagraph"/>
         <w:rPr>
-          <w:b/>
-          <w:bCs/>
-        </w:rPr>
-      </w:pPr>
-      <w:r>
-        <w:rPr>
-          <w:b/>
-          <w:bCs/>
-        </w:rPr>
-        <w:t>ON 'Order'.Id='OrderDetail'.OrderId</w:t>
-      </w:r>
-    </w:p>
-    <w:p>
-      <w:pPr>
-        <w:pStyle w:val="ListParagraph"/>
-        <w:rPr>
-          <w:b/>
-          <w:bCs/>
-        </w:rPr>
-      </w:pPr>
-      <w:r>
-        <w:rPr>
-          <w:b/>
-          <w:bCs/>
+          <w:sz w:val="32"/>
+          <w:szCs w:val="32"/>
+        </w:rPr>
+      </w:pPr>
+      <w:r>
+        <w:rPr>
+          <w:sz w:val="32"/>
+          <w:szCs w:val="32"/>
+        </w:rPr>
+        <w:t>ON 'Order</w:t>
+      </w:r>
+      <w:proofErr w:type="gramStart"/>
+      <w:r>
+        <w:rPr>
+          <w:sz w:val="32"/>
+          <w:szCs w:val="32"/>
+        </w:rPr>
+        <w:t>'.Id</w:t>
+      </w:r>
+      <w:proofErr w:type="gramEnd"/>
+      <w:r>
+        <w:rPr>
+          <w:sz w:val="32"/>
+          <w:szCs w:val="32"/>
+        </w:rPr>
+        <w:t>='OrderDetail'.OrderId</w:t>
+      </w:r>
+    </w:p>
+    <w:p>
+      <w:pPr>
+        <w:pStyle w:val="ListParagraph"/>
+        <w:rPr>
+          <w:sz w:val="32"/>
+          <w:szCs w:val="32"/>
+        </w:rPr>
+      </w:pPr>
+      <w:r>
+        <w:rPr>
+          <w:sz w:val="32"/>
+          <w:szCs w:val="32"/>
         </w:rPr>
         <w:t>WHERE OrderDate LIKE '2013%'</w:t>
       </w:r>
@@ -654,31 +1706,32 @@
           <w:tab w:val="center" w:pos="5040"/>
         </w:tabs>
         <w:rPr>
-          <w:b/>
-          <w:bCs/>
-        </w:rPr>
-      </w:pPr>
-      <w:r>
-        <w:rPr>
-          <w:b/>
-          <w:bCs/>
+          <w:noProof/>
+          <w:sz w:val="32"/>
+          <w:szCs w:val="32"/>
+        </w:rPr>
+      </w:pPr>
+      <w:r>
+        <w:rPr>
+          <w:sz w:val="32"/>
+          <w:szCs w:val="32"/>
         </w:rPr>
         <w:t>GROUP BY Product.</w:t>
       </w:r>
       <w:proofErr w:type="gramStart"/>
       <w:r>
         <w:rPr>
-          <w:b/>
-          <w:bCs/>
+          <w:sz w:val="32"/>
+          <w:szCs w:val="32"/>
         </w:rPr>
         <w:t>SupplierId;</w:t>
       </w:r>
       <w:proofErr w:type="gramEnd"/>
       <w:r>
         <w:rPr>
-          <w:b/>
-          <w:bCs/>
           <w:noProof/>
+          <w:sz w:val="32"/>
+          <w:szCs w:val="32"/>
         </w:rPr>
         <w:t xml:space="preserve"> </w:t>
       </w:r>
@@ -695,6 +1748,19 @@
           <w:bCs/>
         </w:rPr>
       </w:pPr>
+    </w:p>
+    <w:p>
+      <w:pPr>
+        <w:pStyle w:val="ListParagraph"/>
+        <w:tabs>
+          <w:tab w:val="left" w:pos="5007"/>
+          <w:tab w:val="center" w:pos="5040"/>
+        </w:tabs>
+        <w:rPr>
+          <w:b/>
+          <w:bCs/>
+        </w:rPr>
+      </w:pPr>
       <w:r>
         <w:rPr>
           <w:b/>
@@ -702,10 +1768,10 @@
           <w:noProof/>
         </w:rPr>
         <w:drawing>
-          <wp:inline distT="0" distB="0" distL="0" distR="0" wp14:anchorId="32FB22F3" wp14:editId="7F757F52">
-            <wp:extent cx="6251782" cy="3338830"/>
+          <wp:inline distT="0" distB="0" distL="0" distR="0" wp14:anchorId="603236ED" wp14:editId="6BF06CF0">
+            <wp:extent cx="5943600" cy="2519680"/>
             <wp:effectExtent l="0" t="0" r="0" b="0"/>
-            <wp:docPr id="18" name="Picture 18"/>
+            <wp:docPr id="10" name="Picture 10"/>
             <wp:cNvGraphicFramePr>
               <a:graphicFrameLocks xmlns:a="http://schemas.openxmlformats.org/drawingml/2006/main" noChangeAspect="1"/>
             </wp:cNvGraphicFramePr>
@@ -713,7 +1779,7 @@
               <a:graphicData uri="http://schemas.openxmlformats.org/drawingml/2006/picture">
                 <pic:pic xmlns:pic="http://schemas.openxmlformats.org/drawingml/2006/picture">
                   <pic:nvPicPr>
-                    <pic:cNvPr id="0" name="Picture 18"/>
+                    <pic:cNvPr id="0" name="Picture 7"/>
                     <pic:cNvPicPr>
                       <a:picLocks noChangeAspect="1" noChangeArrowheads="1"/>
                     </pic:cNvPicPr>
@@ -734,7 +1800,7 @@
                   <pic:spPr bwMode="auto">
                     <a:xfrm>
                       <a:off x="0" y="0"/>
-                      <a:ext cx="6265588" cy="3346203"/>
+                      <a:ext cx="5943600" cy="2519680"/>
                     </a:xfrm>
                     <a:prstGeom prst="rect">
                       <a:avLst/>
@@ -750,6 +1816,224 @@
           </wp:inline>
         </w:drawing>
       </w:r>
+    </w:p>
+    <w:p>
+      <w:pPr>
+        <w:pStyle w:val="ListParagraph"/>
+        <w:tabs>
+          <w:tab w:val="left" w:pos="5007"/>
+          <w:tab w:val="center" w:pos="5040"/>
+        </w:tabs>
+        <w:rPr>
+          <w:b/>
+          <w:bCs/>
+        </w:rPr>
+      </w:pPr>
+      <w:r>
+        <w:rPr>
+          <w:b/>
+          <w:bCs/>
+          <w:noProof/>
+        </w:rPr>
+        <w:lastRenderedPageBreak/>
+        <w:drawing>
+          <wp:inline distT="0" distB="0" distL="0" distR="0" wp14:anchorId="3A46902F" wp14:editId="664B12B4">
+            <wp:extent cx="5932805" cy="2349500"/>
+            <wp:effectExtent l="0" t="0" r="0" b="0"/>
+            <wp:docPr id="11" name="Picture 11"/>
+            <wp:cNvGraphicFramePr>
+              <a:graphicFrameLocks xmlns:a="http://schemas.openxmlformats.org/drawingml/2006/main" noChangeAspect="1"/>
+            </wp:cNvGraphicFramePr>
+            <a:graphic xmlns:a="http://schemas.openxmlformats.org/drawingml/2006/main">
+              <a:graphicData uri="http://schemas.openxmlformats.org/drawingml/2006/picture">
+                <pic:pic xmlns:pic="http://schemas.openxmlformats.org/drawingml/2006/picture">
+                  <pic:nvPicPr>
+                    <pic:cNvPr id="0" name="Picture 8"/>
+                    <pic:cNvPicPr>
+                      <a:picLocks noChangeAspect="1" noChangeArrowheads="1"/>
+                    </pic:cNvPicPr>
+                  </pic:nvPicPr>
+                  <pic:blipFill>
+                    <a:blip r:embed="rId15">
+                      <a:extLst>
+                        <a:ext uri="{28A0092B-C50C-407E-A947-70E740481C1C}">
+                          <a14:useLocalDpi xmlns:a14="http://schemas.microsoft.com/office/drawing/2010/main" val="0"/>
+                        </a:ext>
+                      </a:extLst>
+                    </a:blip>
+                    <a:srcRect/>
+                    <a:stretch>
+                      <a:fillRect/>
+                    </a:stretch>
+                  </pic:blipFill>
+                  <pic:spPr bwMode="auto">
+                    <a:xfrm>
+                      <a:off x="0" y="0"/>
+                      <a:ext cx="5932805" cy="2349500"/>
+                    </a:xfrm>
+                    <a:prstGeom prst="rect">
+                      <a:avLst/>
+                    </a:prstGeom>
+                    <a:noFill/>
+                    <a:ln>
+                      <a:noFill/>
+                    </a:ln>
+                  </pic:spPr>
+                </pic:pic>
+              </a:graphicData>
+            </a:graphic>
+          </wp:inline>
+        </w:drawing>
+      </w:r>
+    </w:p>
+    <w:p>
+      <w:pPr>
+        <w:pStyle w:val="ListParagraph"/>
+        <w:tabs>
+          <w:tab w:val="left" w:pos="5007"/>
+          <w:tab w:val="center" w:pos="5040"/>
+        </w:tabs>
+        <w:rPr>
+          <w:b/>
+          <w:bCs/>
+        </w:rPr>
+      </w:pPr>
+      <w:r>
+        <w:rPr>
+          <w:b/>
+          <w:bCs/>
+          <w:noProof/>
+        </w:rPr>
+        <w:drawing>
+          <wp:inline distT="0" distB="0" distL="0" distR="0" wp14:anchorId="4A50AB5B" wp14:editId="2F362289">
+            <wp:extent cx="5943600" cy="2286000"/>
+            <wp:effectExtent l="0" t="0" r="0" b="0"/>
+            <wp:docPr id="13" name="Picture 13"/>
+            <wp:cNvGraphicFramePr>
+              <a:graphicFrameLocks xmlns:a="http://schemas.openxmlformats.org/drawingml/2006/main" noChangeAspect="1"/>
+            </wp:cNvGraphicFramePr>
+            <a:graphic xmlns:a="http://schemas.openxmlformats.org/drawingml/2006/main">
+              <a:graphicData uri="http://schemas.openxmlformats.org/drawingml/2006/picture">
+                <pic:pic xmlns:pic="http://schemas.openxmlformats.org/drawingml/2006/picture">
+                  <pic:nvPicPr>
+                    <pic:cNvPr id="0" name="Picture 9"/>
+                    <pic:cNvPicPr>
+                      <a:picLocks noChangeAspect="1" noChangeArrowheads="1"/>
+                    </pic:cNvPicPr>
+                  </pic:nvPicPr>
+                  <pic:blipFill>
+                    <a:blip r:embed="rId16">
+                      <a:extLst>
+                        <a:ext uri="{28A0092B-C50C-407E-A947-70E740481C1C}">
+                          <a14:useLocalDpi xmlns:a14="http://schemas.microsoft.com/office/drawing/2010/main" val="0"/>
+                        </a:ext>
+                      </a:extLst>
+                    </a:blip>
+                    <a:srcRect/>
+                    <a:stretch>
+                      <a:fillRect/>
+                    </a:stretch>
+                  </pic:blipFill>
+                  <pic:spPr bwMode="auto">
+                    <a:xfrm>
+                      <a:off x="0" y="0"/>
+                      <a:ext cx="5943600" cy="2286000"/>
+                    </a:xfrm>
+                    <a:prstGeom prst="rect">
+                      <a:avLst/>
+                    </a:prstGeom>
+                    <a:noFill/>
+                    <a:ln>
+                      <a:noFill/>
+                    </a:ln>
+                  </pic:spPr>
+                </pic:pic>
+              </a:graphicData>
+            </a:graphic>
+          </wp:inline>
+        </w:drawing>
+      </w:r>
+    </w:p>
+    <w:p>
+      <w:pPr>
+        <w:pStyle w:val="ListParagraph"/>
+        <w:tabs>
+          <w:tab w:val="left" w:pos="5007"/>
+          <w:tab w:val="center" w:pos="5040"/>
+        </w:tabs>
+        <w:rPr>
+          <w:b/>
+          <w:bCs/>
+        </w:rPr>
+      </w:pPr>
+      <w:r>
+        <w:rPr>
+          <w:b/>
+          <w:bCs/>
+          <w:noProof/>
+        </w:rPr>
+        <w:drawing>
+          <wp:inline distT="0" distB="0" distL="0" distR="0" wp14:anchorId="44ADD85F" wp14:editId="7836DEA2">
+            <wp:extent cx="5932805" cy="3061970"/>
+            <wp:effectExtent l="0" t="0" r="0" b="5080"/>
+            <wp:docPr id="14" name="Picture 14"/>
+            <wp:cNvGraphicFramePr>
+              <a:graphicFrameLocks xmlns:a="http://schemas.openxmlformats.org/drawingml/2006/main" noChangeAspect="1"/>
+            </wp:cNvGraphicFramePr>
+            <a:graphic xmlns:a="http://schemas.openxmlformats.org/drawingml/2006/main">
+              <a:graphicData uri="http://schemas.openxmlformats.org/drawingml/2006/picture">
+                <pic:pic xmlns:pic="http://schemas.openxmlformats.org/drawingml/2006/picture">
+                  <pic:nvPicPr>
+                    <pic:cNvPr id="0" name="Picture 10"/>
+                    <pic:cNvPicPr>
+                      <a:picLocks noChangeAspect="1" noChangeArrowheads="1"/>
+                    </pic:cNvPicPr>
+                  </pic:nvPicPr>
+                  <pic:blipFill>
+                    <a:blip r:embed="rId17">
+                      <a:extLst>
+                        <a:ext uri="{28A0092B-C50C-407E-A947-70E740481C1C}">
+                          <a14:useLocalDpi xmlns:a14="http://schemas.microsoft.com/office/drawing/2010/main" val="0"/>
+                        </a:ext>
+                      </a:extLst>
+                    </a:blip>
+                    <a:srcRect/>
+                    <a:stretch>
+                      <a:fillRect/>
+                    </a:stretch>
+                  </pic:blipFill>
+                  <pic:spPr bwMode="auto">
+                    <a:xfrm>
+                      <a:off x="0" y="0"/>
+                      <a:ext cx="5932805" cy="3061970"/>
+                    </a:xfrm>
+                    <a:prstGeom prst="rect">
+                      <a:avLst/>
+                    </a:prstGeom>
+                    <a:noFill/>
+                    <a:ln>
+                      <a:noFill/>
+                    </a:ln>
+                  </pic:spPr>
+                </pic:pic>
+              </a:graphicData>
+            </a:graphic>
+          </wp:inline>
+        </w:drawing>
+      </w:r>
+    </w:p>
+    <w:p>
+      <w:pPr>
+        <w:pStyle w:val="ListParagraph"/>
+        <w:tabs>
+          <w:tab w:val="left" w:pos="5007"/>
+          <w:tab w:val="center" w:pos="5040"/>
+        </w:tabs>
+        <w:rPr>
+          <w:b/>
+          <w:bCs/>
+        </w:rPr>
+      </w:pPr>
       <w:r>
         <w:rPr>
           <w:b/>

</xml_diff>